<commit_message>
added UX&UI Guidelines documentation. updated mockups.
</commit_message>
<xml_diff>
--- a/docs/LIS_UX&UI_Guidelines.docx
+++ b/docs/LIS_UX&UI_Guidelines.docx
@@ -37,31 +37,13 @@
           <w:szCs w:val="96"/>
         </w:rPr>
       </w:pPr>
-      <w:proofErr w:type="spellStart"/>
       <w:r>
         <w:rPr>
           <w:sz w:val="96"/>
           <w:szCs w:val="96"/>
         </w:rPr>
-        <w:t>Litho</w:t>
-      </w:r>
-      <w:proofErr w:type="spellEnd"/>
-      <w:r>
-        <w:rPr>
-          <w:sz w:val="96"/>
-          <w:szCs w:val="96"/>
-        </w:rPr>
-        <w:t xml:space="preserve"> </w:t>
-      </w:r>
-      <w:proofErr w:type="spellStart"/>
-      <w:r>
-        <w:rPr>
-          <w:sz w:val="96"/>
-          <w:szCs w:val="96"/>
-        </w:rPr>
-        <w:t>InSight</w:t>
-      </w:r>
-      <w:proofErr w:type="spellEnd"/>
+        <w:t>Litho InSight</w:t>
+      </w:r>
     </w:p>
     <w:p>
       <w:pPr>
@@ -144,33 +126,8 @@
           <w:sz w:val="24"/>
           <w:szCs w:val="24"/>
         </w:rPr>
-        <w:t xml:space="preserve">Author: </w:t>
-      </w:r>
-      <w:proofErr w:type="spellStart"/>
-      <w:r>
-        <w:rPr>
-          <w:sz w:val="24"/>
-          <w:szCs w:val="24"/>
-        </w:rPr>
-        <w:t>Catalin</w:t>
-      </w:r>
-      <w:proofErr w:type="spellEnd"/>
-      <w:r>
-        <w:rPr>
-          <w:sz w:val="24"/>
-          <w:szCs w:val="24"/>
-        </w:rPr>
-        <w:t xml:space="preserve"> </w:t>
-      </w:r>
-      <w:proofErr w:type="spellStart"/>
-      <w:r>
-        <w:rPr>
-          <w:sz w:val="24"/>
-          <w:szCs w:val="24"/>
-        </w:rPr>
-        <w:t>Tudorache</w:t>
-      </w:r>
-      <w:proofErr w:type="spellEnd"/>
+        <w:t>Author: Catalin Tudorache</w:t>
+      </w:r>
     </w:p>
     <w:p>
       <w:pPr>
@@ -787,8 +744,6 @@
               <w:fldChar w:fldCharType="end"/>
             </w:r>
           </w:hyperlink>
-          <w:bookmarkStart w:id="0" w:name="_GoBack"/>
-          <w:bookmarkEnd w:id="0"/>
         </w:p>
         <w:p>
           <w:pPr>
@@ -1247,11 +1202,11 @@
           <w:numId w:val="4"/>
         </w:numPr>
       </w:pPr>
-      <w:bookmarkStart w:id="1" w:name="_Toc417661572"/>
+      <w:bookmarkStart w:id="0" w:name="_Toc417661572"/>
       <w:r>
         <w:t>Purpose and Scope</w:t>
       </w:r>
-      <w:bookmarkEnd w:id="1"/>
+      <w:bookmarkEnd w:id="0"/>
     </w:p>
     <w:p>
       <w:pPr>
@@ -1274,11 +1229,11 @@
           <w:numId w:val="4"/>
         </w:numPr>
       </w:pPr>
-      <w:bookmarkStart w:id="2" w:name="_Toc417661573"/>
+      <w:bookmarkStart w:id="1" w:name="_Toc417661573"/>
       <w:r>
         <w:t>Stakeholder Representation</w:t>
       </w:r>
-      <w:bookmarkEnd w:id="2"/>
+      <w:bookmarkEnd w:id="1"/>
     </w:p>
     <w:p>
       <w:pPr>
@@ -1301,14 +1256,14 @@
           <w:numId w:val="4"/>
         </w:numPr>
       </w:pPr>
-      <w:bookmarkStart w:id="3" w:name="_Toc417661574"/>
+      <w:bookmarkStart w:id="2" w:name="_Toc417661574"/>
       <w:r>
         <w:t xml:space="preserve">Application </w:t>
       </w:r>
       <w:r>
         <w:t>Description</w:t>
       </w:r>
-      <w:bookmarkEnd w:id="3"/>
+      <w:bookmarkEnd w:id="2"/>
     </w:p>
     <w:p>
       <w:pPr>
@@ -1331,11 +1286,11 @@
           <w:numId w:val="4"/>
         </w:numPr>
       </w:pPr>
-      <w:bookmarkStart w:id="4" w:name="_Toc417661575"/>
+      <w:bookmarkStart w:id="3" w:name="_Toc417661575"/>
       <w:r>
         <w:t>Application UI Components</w:t>
       </w:r>
-      <w:bookmarkEnd w:id="4"/>
+      <w:bookmarkEnd w:id="3"/>
     </w:p>
     <w:p/>
     <w:p>
@@ -1414,42 +1369,30 @@
       <w:r>
         <w:t xml:space="preserve">Figure </w:t>
       </w:r>
-      <w:r>
-        <w:fldChar w:fldCharType="begin"/>
-      </w:r>
-      <w:r>
-        <w:instrText xml:space="preserve"> SEQ Figure \* ARABIC </w:instrText>
-      </w:r>
-      <w:r>
-        <w:fldChar w:fldCharType="separate"/>
-      </w:r>
-      <w:r>
-        <w:rPr>
-          <w:noProof/>
-        </w:rPr>
-        <w:t>1</w:t>
-      </w:r>
-      <w:r>
-        <w:fldChar w:fldCharType="end"/>
-      </w:r>
-      <w:r>
-        <w:t xml:space="preserve"> - </w:t>
-      </w:r>
-      <w:proofErr w:type="spellStart"/>
-      <w:r>
-        <w:t>Litho</w:t>
-      </w:r>
-      <w:proofErr w:type="spellEnd"/>
-      <w:r>
-        <w:t xml:space="preserve"> </w:t>
-      </w:r>
-      <w:proofErr w:type="spellStart"/>
-      <w:r>
-        <w:t>InSight</w:t>
-      </w:r>
-      <w:proofErr w:type="spellEnd"/>
-      <w:r>
-        <w:t xml:space="preserve"> Main components</w:t>
+      <w:fldSimple w:instr=" SEQ Figure \* ARABIC ">
+        <w:r>
+          <w:rPr>
+            <w:noProof/>
+          </w:rPr>
+          <w:t>1</w:t>
+        </w:r>
+      </w:fldSimple>
+      <w:r>
+        <w:t xml:space="preserve"> - Litho InSight </w:t>
+      </w:r>
+      <w:r>
+        <w:t>m</w:t>
+      </w:r>
+      <w:r>
+        <w:t xml:space="preserve">ain </w:t>
+      </w:r>
+      <w:r>
+        <w:t>c</w:t>
+      </w:r>
+      <w:bookmarkStart w:id="4" w:name="_GoBack"/>
+      <w:bookmarkEnd w:id="4"/>
+      <w:r>
+        <w:t>omponents</w:t>
       </w:r>
     </w:p>
     <w:p>
@@ -1560,6 +1503,25 @@
         <w:t>5.4. Content</w:t>
       </w:r>
       <w:bookmarkEnd w:id="12"/>
+    </w:p>
+    <w:p>
+      <w:pPr>
+        <w:pStyle w:val="Heading3"/>
+      </w:pPr>
+      <w:r>
+        <w:t xml:space="preserve">5.4.1. </w:t>
+      </w:r>
+      <w:r>
+        <w:t>Content Tabs</w:t>
+      </w:r>
+    </w:p>
+    <w:p>
+      <w:pPr>
+        <w:pStyle w:val="Heading3"/>
+      </w:pPr>
+      <w:r>
+        <w:t>5.4.2. Action Bar</w:t>
+      </w:r>
     </w:p>
     <w:p/>
     <w:p/>
@@ -3517,7 +3479,7 @@
 </file>
 
 <file path=customXml/itemProps1.xml><?xml version="1.0" encoding="utf-8"?>
-<ds:datastoreItem xmlns:ds="http://schemas.openxmlformats.org/officeDocument/2006/customXml" ds:itemID="{BF072999-A4C0-4F89-873E-33A8CBDCF42E}">
+<ds:datastoreItem xmlns:ds="http://schemas.openxmlformats.org/officeDocument/2006/customXml" ds:itemID="{C1BE1167-F4B0-4F68-9755-17720579E419}">
   <ds:schemaRefs>
     <ds:schemaRef ds:uri="http://schemas.openxmlformats.org/officeDocument/2006/bibliography"/>
   </ds:schemaRefs>

</xml_diff>